<commit_message>
updated QuiTrinhNghiepVu.docx by adding BPMNs
</commit_message>
<xml_diff>
--- a/Reports/QuiTrinhNghiepVu (Lab2).docx
+++ b/Reports/QuiTrinhNghiepVu (Lab2).docx
@@ -232,14 +232,83 @@
     </w:p>
     <w:p>
       <w:pPr>
+        <w:spacing w:after="240" w:before="240" w:lineRule="auto"/>
+        <w:ind w:left="0" w:firstLine="0"/>
+        <w:rPr>
+          <w:rFonts w:ascii="Times New Roman" w:cs="Times New Roman" w:eastAsia="Times New Roman" w:hAnsi="Times New Roman"/>
+          <w:sz w:val="28"/>
+          <w:szCs w:val="28"/>
+        </w:rPr>
+      </w:pPr>
+      <w:r>
+        <w:rPr>
+          <w:rFonts w:ascii="Times New Roman" w:cs="Times New Roman" w:eastAsia="Times New Roman" w:hAnsi="Times New Roman"/>
+          <w:sz w:val="28"/>
+          <w:szCs w:val="28"/>
+        </w:rPr>
+        <w:drawing>
+          <wp:inline distB="114300" distT="114300" distL="114300" distR="114300">
+            <wp:extent cx="5467350" cy="3600450"/>
+            <wp:effectExtent b="0" l="0" r="0" t="0"/>
+            <wp:docPr id="2" name="image6.png"/>
+            <a:graphic>
+              <a:graphicData uri="http://schemas.openxmlformats.org/drawingml/2006/picture">
+                <pic:pic>
+                  <pic:nvPicPr>
+                    <pic:cNvPr id="0" name="image6.png"/>
+                    <pic:cNvPicPr preferRelativeResize="0"/>
+                  </pic:nvPicPr>
+                  <pic:blipFill>
+                    <a:blip r:embed="rId6"/>
+                    <a:srcRect b="0" l="0" r="0" t="0"/>
+                    <a:stretch>
+                      <a:fillRect/>
+                    </a:stretch>
+                  </pic:blipFill>
+                  <pic:spPr>
+                    <a:xfrm>
+                      <a:off x="0" y="0"/>
+                      <a:ext cx="5467350" cy="3600450"/>
+                    </a:xfrm>
+                    <a:prstGeom prst="rect"/>
+                    <a:ln/>
+                  </pic:spPr>
+                </pic:pic>
+              </a:graphicData>
+            </a:graphic>
+          </wp:inline>
+        </w:drawing>
+      </w:r>
+      <w:r>
+        <w:rPr>
+          <w:rtl w:val="0"/>
+        </w:rPr>
+      </w:r>
+    </w:p>
+    <w:p>
+      <w:pPr>
         <w:pStyle w:val="Heading2"/>
         <w:spacing w:after="240" w:before="240" w:lineRule="auto"/>
+        <w:rPr/>
+      </w:pPr>
+      <w:bookmarkStart w:colFirst="0" w:colLast="0" w:name="_uodsokditgz1" w:id="1"/>
+      <w:bookmarkEnd w:id="1"/>
+      <w:r>
+        <w:rPr>
+          <w:rtl w:val="0"/>
+        </w:rPr>
+      </w:r>
+    </w:p>
+    <w:p>
+      <w:pPr>
+        <w:pStyle w:val="Heading2"/>
+        <w:spacing w:after="240" w:before="240" w:lineRule="auto"/>
         <w:rPr>
           <w:b w:val="1"/>
         </w:rPr>
       </w:pPr>
-      <w:bookmarkStart w:colFirst="0" w:colLast="0" w:name="_c9u47j3rsxq4" w:id="1"/>
-      <w:bookmarkEnd w:id="1"/>
+      <w:bookmarkStart w:colFirst="0" w:colLast="0" w:name="_c9u47j3rsxq4" w:id="2"/>
+      <w:bookmarkEnd w:id="2"/>
       <w:r>
         <w:rPr>
           <w:b w:val="1"/>
@@ -483,8 +552,43 @@
         <w:spacing w:after="240" w:before="240" w:lineRule="auto"/>
         <w:rPr/>
       </w:pPr>
-      <w:bookmarkStart w:colFirst="0" w:colLast="0" w:name="_44o6435v1qds" w:id="2"/>
-      <w:bookmarkEnd w:id="2"/>
+      <w:bookmarkStart w:colFirst="0" w:colLast="0" w:name="_44o6435v1qds" w:id="3"/>
+      <w:bookmarkEnd w:id="3"/>
+      <w:r>
+        <w:rPr/>
+        <w:drawing>
+          <wp:inline distB="114300" distT="114300" distL="114300" distR="114300">
+            <wp:extent cx="5314806" cy="4652963"/>
+            <wp:effectExtent b="0" l="0" r="0" t="0"/>
+            <wp:docPr id="4" name="image5.png"/>
+            <a:graphic>
+              <a:graphicData uri="http://schemas.openxmlformats.org/drawingml/2006/picture">
+                <pic:pic>
+                  <pic:nvPicPr>
+                    <pic:cNvPr id="0" name="image5.png"/>
+                    <pic:cNvPicPr preferRelativeResize="0"/>
+                  </pic:nvPicPr>
+                  <pic:blipFill>
+                    <a:blip r:embed="rId7"/>
+                    <a:srcRect b="0" l="0" r="0" t="0"/>
+                    <a:stretch>
+                      <a:fillRect/>
+                    </a:stretch>
+                  </pic:blipFill>
+                  <pic:spPr>
+                    <a:xfrm>
+                      <a:off x="0" y="0"/>
+                      <a:ext cx="5314806" cy="4652963"/>
+                    </a:xfrm>
+                    <a:prstGeom prst="rect"/>
+                    <a:ln/>
+                  </pic:spPr>
+                </pic:pic>
+              </a:graphicData>
+            </a:graphic>
+          </wp:inline>
+        </w:drawing>
+      </w:r>
       <w:r>
         <w:rPr>
           <w:rtl w:val="0"/>
@@ -497,8 +601,8 @@
         <w:spacing w:after="240" w:before="240" w:lineRule="auto"/>
         <w:rPr/>
       </w:pPr>
-      <w:bookmarkStart w:colFirst="0" w:colLast="0" w:name="_cvf6or66hr24" w:id="3"/>
-      <w:bookmarkEnd w:id="3"/>
+      <w:bookmarkStart w:colFirst="0" w:colLast="0" w:name="_cvf6or66hr24" w:id="4"/>
+      <w:bookmarkEnd w:id="4"/>
       <w:r>
         <w:rPr>
           <w:rtl w:val="0"/>
@@ -521,8 +625,74 @@
         <w:spacing w:after="240" w:before="240" w:lineRule="auto"/>
         <w:rPr/>
       </w:pPr>
-      <w:bookmarkStart w:colFirst="0" w:colLast="0" w:name="_2k9x4ihifvr0" w:id="4"/>
-      <w:bookmarkEnd w:id="4"/>
+      <w:bookmarkStart w:colFirst="0" w:colLast="0" w:name="_f6iy57cz9x81" w:id="5"/>
+      <w:bookmarkEnd w:id="5"/>
+      <w:r>
+        <w:rPr>
+          <w:rtl w:val="0"/>
+        </w:rPr>
+      </w:r>
+    </w:p>
+    <w:p>
+      <w:pPr>
+        <w:pStyle w:val="Heading2"/>
+        <w:spacing w:after="240" w:before="240" w:lineRule="auto"/>
+        <w:rPr/>
+      </w:pPr>
+      <w:bookmarkStart w:colFirst="0" w:colLast="0" w:name="_y4y28qorkjmt" w:id="6"/>
+      <w:bookmarkEnd w:id="6"/>
+      <w:r>
+        <w:rPr>
+          <w:rtl w:val="0"/>
+        </w:rPr>
+      </w:r>
+    </w:p>
+    <w:p>
+      <w:pPr>
+        <w:pStyle w:val="Heading2"/>
+        <w:spacing w:after="240" w:before="240" w:lineRule="auto"/>
+        <w:rPr/>
+      </w:pPr>
+      <w:bookmarkStart w:colFirst="0" w:colLast="0" w:name="_9i8bvgaftjok" w:id="7"/>
+      <w:bookmarkEnd w:id="7"/>
+      <w:r>
+        <w:rPr>
+          <w:rtl w:val="0"/>
+        </w:rPr>
+      </w:r>
+    </w:p>
+    <w:p>
+      <w:pPr>
+        <w:pStyle w:val="Heading2"/>
+        <w:spacing w:after="240" w:before="240" w:lineRule="auto"/>
+        <w:rPr/>
+      </w:pPr>
+      <w:bookmarkStart w:colFirst="0" w:colLast="0" w:name="_17h36tfl72" w:id="8"/>
+      <w:bookmarkEnd w:id="8"/>
+      <w:r>
+        <w:rPr>
+          <w:rtl w:val="0"/>
+        </w:rPr>
+      </w:r>
+    </w:p>
+    <w:p>
+      <w:pPr>
+        <w:rPr/>
+      </w:pPr>
+      <w:r>
+        <w:rPr>
+          <w:rtl w:val="0"/>
+        </w:rPr>
+      </w:r>
+    </w:p>
+    <w:p>
+      <w:pPr>
+        <w:pStyle w:val="Heading2"/>
+        <w:spacing w:after="240" w:before="240" w:lineRule="auto"/>
+        <w:rPr/>
+      </w:pPr>
+      <w:bookmarkStart w:colFirst="0" w:colLast="0" w:name="_2k9x4ihifvr0" w:id="9"/>
+      <w:bookmarkEnd w:id="9"/>
       <w:r>
         <w:rPr>
           <w:rtl w:val="0"/>
@@ -761,12 +931,171 @@
     </w:p>
     <w:p>
       <w:pPr>
+        <w:spacing w:after="240" w:before="240" w:lineRule="auto"/>
+        <w:rPr>
+          <w:rFonts w:ascii="Times New Roman" w:cs="Times New Roman" w:eastAsia="Times New Roman" w:hAnsi="Times New Roman"/>
+          <w:sz w:val="28"/>
+          <w:szCs w:val="28"/>
+        </w:rPr>
+      </w:pPr>
+      <w:r>
+        <w:rPr>
+          <w:rtl w:val="0"/>
+        </w:rPr>
+      </w:r>
+    </w:p>
+    <w:p>
+      <w:pPr>
+        <w:spacing w:after="240" w:before="240" w:lineRule="auto"/>
+        <w:rPr>
+          <w:rFonts w:ascii="Times New Roman" w:cs="Times New Roman" w:eastAsia="Times New Roman" w:hAnsi="Times New Roman"/>
+          <w:sz w:val="28"/>
+          <w:szCs w:val="28"/>
+        </w:rPr>
+      </w:pPr>
+      <w:r>
+        <w:rPr>
+          <w:rFonts w:ascii="Times New Roman" w:cs="Times New Roman" w:eastAsia="Times New Roman" w:hAnsi="Times New Roman"/>
+          <w:sz w:val="28"/>
+          <w:szCs w:val="28"/>
+        </w:rPr>
+        <w:drawing>
+          <wp:inline distB="114300" distT="114300" distL="114300" distR="114300">
+            <wp:extent cx="5381625" cy="5095875"/>
+            <wp:effectExtent b="0" l="0" r="0" t="0"/>
+            <wp:docPr id="6" name="image3.png"/>
+            <a:graphic>
+              <a:graphicData uri="http://schemas.openxmlformats.org/drawingml/2006/picture">
+                <pic:pic>
+                  <pic:nvPicPr>
+                    <pic:cNvPr id="0" name="image3.png"/>
+                    <pic:cNvPicPr preferRelativeResize="0"/>
+                  </pic:nvPicPr>
+                  <pic:blipFill>
+                    <a:blip r:embed="rId8"/>
+                    <a:srcRect b="0" l="0" r="0" t="0"/>
+                    <a:stretch>
+                      <a:fillRect/>
+                    </a:stretch>
+                  </pic:blipFill>
+                  <pic:spPr>
+                    <a:xfrm>
+                      <a:off x="0" y="0"/>
+                      <a:ext cx="5381625" cy="5095875"/>
+                    </a:xfrm>
+                    <a:prstGeom prst="rect"/>
+                    <a:ln/>
+                  </pic:spPr>
+                </pic:pic>
+              </a:graphicData>
+            </a:graphic>
+          </wp:inline>
+        </w:drawing>
+      </w:r>
+      <w:r>
+        <w:rPr>
+          <w:rtl w:val="0"/>
+        </w:rPr>
+      </w:r>
+    </w:p>
+    <w:p>
+      <w:pPr>
+        <w:spacing w:after="240" w:before="240" w:lineRule="auto"/>
+        <w:rPr>
+          <w:rFonts w:ascii="Times New Roman" w:cs="Times New Roman" w:eastAsia="Times New Roman" w:hAnsi="Times New Roman"/>
+          <w:sz w:val="28"/>
+          <w:szCs w:val="28"/>
+        </w:rPr>
+      </w:pPr>
+      <w:r>
+        <w:rPr>
+          <w:rtl w:val="0"/>
+        </w:rPr>
+      </w:r>
+    </w:p>
+    <w:p>
+      <w:pPr>
+        <w:spacing w:after="240" w:before="240" w:lineRule="auto"/>
+        <w:rPr>
+          <w:rFonts w:ascii="Times New Roman" w:cs="Times New Roman" w:eastAsia="Times New Roman" w:hAnsi="Times New Roman"/>
+          <w:sz w:val="28"/>
+          <w:szCs w:val="28"/>
+        </w:rPr>
+      </w:pPr>
+      <w:r>
+        <w:rPr>
+          <w:rtl w:val="0"/>
+        </w:rPr>
+      </w:r>
+    </w:p>
+    <w:p>
+      <w:pPr>
+        <w:spacing w:after="240" w:before="240" w:lineRule="auto"/>
+        <w:rPr>
+          <w:rFonts w:ascii="Times New Roman" w:cs="Times New Roman" w:eastAsia="Times New Roman" w:hAnsi="Times New Roman"/>
+          <w:sz w:val="28"/>
+          <w:szCs w:val="28"/>
+        </w:rPr>
+      </w:pPr>
+      <w:r>
+        <w:rPr>
+          <w:rtl w:val="0"/>
+        </w:rPr>
+      </w:r>
+    </w:p>
+    <w:p>
+      <w:pPr>
+        <w:spacing w:after="240" w:before="240" w:lineRule="auto"/>
+        <w:rPr>
+          <w:rFonts w:ascii="Times New Roman" w:cs="Times New Roman" w:eastAsia="Times New Roman" w:hAnsi="Times New Roman"/>
+          <w:sz w:val="28"/>
+          <w:szCs w:val="28"/>
+        </w:rPr>
+      </w:pPr>
+      <w:r>
+        <w:rPr>
+          <w:rtl w:val="0"/>
+        </w:rPr>
+      </w:r>
+    </w:p>
+    <w:p>
+      <w:pPr>
+        <w:spacing w:after="240" w:before="240" w:lineRule="auto"/>
+        <w:rPr>
+          <w:rFonts w:ascii="Times New Roman" w:cs="Times New Roman" w:eastAsia="Times New Roman" w:hAnsi="Times New Roman"/>
+          <w:sz w:val="28"/>
+          <w:szCs w:val="28"/>
+        </w:rPr>
+      </w:pPr>
+      <w:r>
+        <w:rPr>
+          <w:rtl w:val="0"/>
+        </w:rPr>
+      </w:r>
+    </w:p>
+    <w:p>
+      <w:pPr>
+        <w:spacing w:after="240" w:before="240" w:lineRule="auto"/>
+        <w:rPr>
+          <w:rFonts w:ascii="Times New Roman" w:cs="Times New Roman" w:eastAsia="Times New Roman" w:hAnsi="Times New Roman"/>
+          <w:sz w:val="28"/>
+          <w:szCs w:val="28"/>
+        </w:rPr>
+      </w:pPr>
+      <w:r>
+        <w:rPr>
+          <w:rtl w:val="0"/>
+        </w:rPr>
+      </w:r>
+    </w:p>
+    <w:p>
+      <w:pPr>
         <w:pStyle w:val="Heading2"/>
         <w:spacing w:after="240" w:before="240" w:lineRule="auto"/>
         <w:rPr/>
       </w:pPr>
-      <w:bookmarkStart w:colFirst="0" w:colLast="0" w:name="_ul1efvg7npzw" w:id="5"/>
-      <w:bookmarkEnd w:id="5"/>
+      <w:bookmarkStart w:colFirst="0" w:colLast="0" w:name="_ul1efvg7npzw" w:id="10"/>
+      <w:bookmarkEnd w:id="10"/>
       <w:r>
         <w:rPr>
           <w:rtl w:val="0"/>
@@ -940,6 +1269,65 @@
         </w:rPr>
         <w:t xml:space="preserve">Giao dịch viên.</w:t>
       </w:r>
+      <w:r>
+        <w:rPr>
+          <w:rFonts w:ascii="Times New Roman" w:cs="Times New Roman" w:eastAsia="Times New Roman" w:hAnsi="Times New Roman"/>
+          <w:sz w:val="28"/>
+          <w:szCs w:val="28"/>
+        </w:rPr>
+        <w:drawing>
+          <wp:inline distB="114300" distT="114300" distL="114300" distR="114300">
+            <wp:extent cx="5362575" cy="3162300"/>
+            <wp:effectExtent b="0" l="0" r="0" t="0"/>
+            <wp:docPr id="3" name="image2.png"/>
+            <a:graphic>
+              <a:graphicData uri="http://schemas.openxmlformats.org/drawingml/2006/picture">
+                <pic:pic>
+                  <pic:nvPicPr>
+                    <pic:cNvPr id="0" name="image2.png"/>
+                    <pic:cNvPicPr preferRelativeResize="0"/>
+                  </pic:nvPicPr>
+                  <pic:blipFill>
+                    <a:blip r:embed="rId9"/>
+                    <a:srcRect b="0" l="0" r="0" t="0"/>
+                    <a:stretch>
+                      <a:fillRect/>
+                    </a:stretch>
+                  </pic:blipFill>
+                  <pic:spPr>
+                    <a:xfrm>
+                      <a:off x="0" y="0"/>
+                      <a:ext cx="5362575" cy="3162300"/>
+                    </a:xfrm>
+                    <a:prstGeom prst="rect"/>
+                    <a:ln/>
+                  </pic:spPr>
+                </pic:pic>
+              </a:graphicData>
+            </a:graphic>
+          </wp:inline>
+        </w:drawing>
+      </w:r>
+      <w:r>
+        <w:rPr>
+          <w:rtl w:val="0"/>
+        </w:rPr>
+      </w:r>
+    </w:p>
+    <w:p>
+      <w:pPr>
+        <w:spacing w:after="240" w:before="240" w:lineRule="auto"/>
+        <w:rPr>
+          <w:rFonts w:ascii="Times New Roman" w:cs="Times New Roman" w:eastAsia="Times New Roman" w:hAnsi="Times New Roman"/>
+          <w:sz w:val="28"/>
+          <w:szCs w:val="28"/>
+        </w:rPr>
+      </w:pPr>
+      <w:r>
+        <w:rPr>
+          <w:rtl w:val="0"/>
+        </w:rPr>
+      </w:r>
     </w:p>
     <w:p>
       <w:pPr>
@@ -947,8 +1335,8 @@
         <w:spacing w:after="240" w:before="240" w:lineRule="auto"/>
         <w:rPr/>
       </w:pPr>
-      <w:bookmarkStart w:colFirst="0" w:colLast="0" w:name="_3z2elg8yqs3u" w:id="6"/>
-      <w:bookmarkEnd w:id="6"/>
+      <w:bookmarkStart w:colFirst="0" w:colLast="0" w:name="_3z2elg8yqs3u" w:id="11"/>
+      <w:bookmarkEnd w:id="11"/>
       <w:r>
         <w:rPr>
           <w:rtl w:val="0"/>
@@ -1088,12 +1476,67 @@
     </w:p>
     <w:p>
       <w:pPr>
+        <w:spacing w:after="240" w:before="240" w:lineRule="auto"/>
+        <w:ind w:left="0" w:firstLine="0"/>
+        <w:rPr>
+          <w:rFonts w:ascii="Times New Roman" w:cs="Times New Roman" w:eastAsia="Times New Roman" w:hAnsi="Times New Roman"/>
+          <w:sz w:val="28"/>
+          <w:szCs w:val="28"/>
+        </w:rPr>
+      </w:pPr>
+      <w:r>
+        <w:rPr>
+          <w:rFonts w:ascii="Times New Roman" w:cs="Times New Roman" w:eastAsia="Times New Roman" w:hAnsi="Times New Roman"/>
+          <w:sz w:val="28"/>
+          <w:szCs w:val="28"/>
+        </w:rPr>
+        <w:drawing>
+          <wp:inline distB="114300" distT="114300" distL="114300" distR="114300">
+            <wp:extent cx="4495800" cy="2771775"/>
+            <wp:effectExtent b="0" l="0" r="0" t="0"/>
+            <wp:docPr id="1" name="image4.png"/>
+            <a:graphic>
+              <a:graphicData uri="http://schemas.openxmlformats.org/drawingml/2006/picture">
+                <pic:pic>
+                  <pic:nvPicPr>
+                    <pic:cNvPr id="0" name="image4.png"/>
+                    <pic:cNvPicPr preferRelativeResize="0"/>
+                  </pic:nvPicPr>
+                  <pic:blipFill>
+                    <a:blip r:embed="rId10"/>
+                    <a:srcRect b="0" l="0" r="0" t="0"/>
+                    <a:stretch>
+                      <a:fillRect/>
+                    </a:stretch>
+                  </pic:blipFill>
+                  <pic:spPr>
+                    <a:xfrm>
+                      <a:off x="0" y="0"/>
+                      <a:ext cx="4495800" cy="2771775"/>
+                    </a:xfrm>
+                    <a:prstGeom prst="rect"/>
+                    <a:ln/>
+                  </pic:spPr>
+                </pic:pic>
+              </a:graphicData>
+            </a:graphic>
+          </wp:inline>
+        </w:drawing>
+      </w:r>
+      <w:r>
+        <w:rPr>
+          <w:rtl w:val="0"/>
+        </w:rPr>
+      </w:r>
+    </w:p>
+    <w:p>
+      <w:pPr>
         <w:pStyle w:val="Heading2"/>
         <w:spacing w:after="240" w:before="240" w:lineRule="auto"/>
         <w:rPr/>
       </w:pPr>
-      <w:bookmarkStart w:colFirst="0" w:colLast="0" w:name="_myp2iawct98q" w:id="7"/>
-      <w:bookmarkEnd w:id="7"/>
+      <w:bookmarkStart w:colFirst="0" w:colLast="0" w:name="_myp2iawct98q" w:id="12"/>
+      <w:bookmarkEnd w:id="12"/>
       <w:r>
         <w:rPr>
           <w:rtl w:val="0"/>
@@ -1247,6 +1690,45 @@
       </w:pPr>
       <w:r>
         <w:rPr>
+          <w:rFonts w:ascii="Times New Roman" w:cs="Times New Roman" w:eastAsia="Times New Roman" w:hAnsi="Times New Roman"/>
+          <w:sz w:val="28"/>
+          <w:szCs w:val="28"/>
+        </w:rPr>
+        <w:drawing>
+          <wp:inline distB="114300" distT="114300" distL="114300" distR="114300">
+            <wp:extent cx="4524375" cy="2476500"/>
+            <wp:effectExtent b="0" l="0" r="0" t="0"/>
+            <wp:docPr id="5" name="image1.png"/>
+            <a:graphic>
+              <a:graphicData uri="http://schemas.openxmlformats.org/drawingml/2006/picture">
+                <pic:pic>
+                  <pic:nvPicPr>
+                    <pic:cNvPr id="0" name="image1.png"/>
+                    <pic:cNvPicPr preferRelativeResize="0"/>
+                  </pic:nvPicPr>
+                  <pic:blipFill>
+                    <a:blip r:embed="rId11"/>
+                    <a:srcRect b="0" l="0" r="0" t="0"/>
+                    <a:stretch>
+                      <a:fillRect/>
+                    </a:stretch>
+                  </pic:blipFill>
+                  <pic:spPr>
+                    <a:xfrm>
+                      <a:off x="0" y="0"/>
+                      <a:ext cx="4524375" cy="2476500"/>
+                    </a:xfrm>
+                    <a:prstGeom prst="rect"/>
+                    <a:ln/>
+                  </pic:spPr>
+                </pic:pic>
+              </a:graphicData>
+            </a:graphic>
+          </wp:inline>
+        </w:drawing>
+      </w:r>
+      <w:r>
+        <w:rPr>
           <w:rtl w:val="0"/>
         </w:rPr>
       </w:r>
@@ -1257,8 +1739,8 @@
         <w:spacing w:after="240" w:before="240" w:lineRule="auto"/>
         <w:rPr/>
       </w:pPr>
-      <w:bookmarkStart w:colFirst="0" w:colLast="0" w:name="_q6inrk2ewh7v" w:id="8"/>
-      <w:bookmarkEnd w:id="8"/>
+      <w:bookmarkStart w:colFirst="0" w:colLast="0" w:name="_q6inrk2ewh7v" w:id="13"/>
+      <w:bookmarkEnd w:id="13"/>
       <w:r>
         <w:rPr>
           <w:rtl w:val="0"/>
@@ -1272,8 +1754,8 @@
         <w:spacing w:after="240" w:before="240" w:lineRule="auto"/>
         <w:rPr/>
       </w:pPr>
-      <w:bookmarkStart w:colFirst="0" w:colLast="0" w:name="_fh66c015tl3m" w:id="9"/>
-      <w:bookmarkEnd w:id="9"/>
+      <w:bookmarkStart w:colFirst="0" w:colLast="0" w:name="_fh66c015tl3m" w:id="14"/>
+      <w:bookmarkEnd w:id="14"/>
       <w:r>
         <w:rPr>
           <w:rtl w:val="0"/>

</xml_diff>